<commit_message>
Added a GIANT Inductor. Needs to get added into final layout still. also worked on the final report.
</commit_message>
<xml_diff>
--- a/Report_WDR/Final_Report.docx
+++ b/Report_WDR/Final_Report.docx
@@ -348,470 +348,719 @@
     <w:p/>
     <w:p>
       <w:r>
+        <w:rPr>
+          <w:noProof/>
+        </w:rPr>
         <w:lastRenderedPageBreak/>
+        <w:drawing>
+          <wp:anchor distT="0" distB="0" distL="114300" distR="114300" simplePos="0" relativeHeight="251660288" behindDoc="0" locked="0" layoutInCell="1" allowOverlap="1" wp14:anchorId="73B37136" wp14:editId="460B1E9A">
+            <wp:simplePos x="0" y="0"/>
+            <wp:positionH relativeFrom="column">
+              <wp:posOffset>-342901</wp:posOffset>
+            </wp:positionH>
+            <wp:positionV relativeFrom="paragraph">
+              <wp:posOffset>180974</wp:posOffset>
+            </wp:positionV>
+            <wp:extent cx="6696075" cy="3112673"/>
+            <wp:effectExtent l="0" t="0" r="0" b="0"/>
+            <wp:wrapNone/>
+            <wp:docPr id="1" name="Picture 1"/>
+            <wp:cNvGraphicFramePr>
+              <a:graphicFrameLocks xmlns:a="http://schemas.openxmlformats.org/drawingml/2006/main" noChangeAspect="1"/>
+            </wp:cNvGraphicFramePr>
+            <a:graphic xmlns:a="http://schemas.openxmlformats.org/drawingml/2006/main">
+              <a:graphicData uri="http://schemas.openxmlformats.org/drawingml/2006/picture">
+                <pic:pic xmlns:pic="http://schemas.openxmlformats.org/drawingml/2006/picture">
+                  <pic:nvPicPr>
+                    <pic:cNvPr id="0" name="Simulation.JPG"/>
+                    <pic:cNvPicPr/>
+                  </pic:nvPicPr>
+                  <pic:blipFill>
+                    <a:blip r:embed="rId8" cstate="print">
+                      <a:extLst>
+                        <a:ext uri="{28A0092B-C50C-407E-A947-70E740481C1C}">
+                          <a14:useLocalDpi xmlns:a14="http://schemas.microsoft.com/office/drawing/2010/main" val="0"/>
+                        </a:ext>
+                      </a:extLst>
+                    </a:blip>
+                    <a:stretch>
+                      <a:fillRect/>
+                    </a:stretch>
+                  </pic:blipFill>
+                  <pic:spPr>
+                    <a:xfrm>
+                      <a:off x="0" y="0"/>
+                      <a:ext cx="6697614" cy="3113389"/>
+                    </a:xfrm>
+                    <a:prstGeom prst="rect">
+                      <a:avLst/>
+                    </a:prstGeom>
+                  </pic:spPr>
+                </pic:pic>
+              </a:graphicData>
+            </a:graphic>
+            <wp14:sizeRelH relativeFrom="page">
+              <wp14:pctWidth>0</wp14:pctWidth>
+            </wp14:sizeRelH>
+            <wp14:sizeRelV relativeFrom="page">
+              <wp14:pctHeight>0</wp14:pctHeight>
+            </wp14:sizeRelV>
+          </wp:anchor>
+        </w:drawing>
+      </w:r>
+      <w:r>
         <w:t>Simulation:</w:t>
       </w:r>
     </w:p>
-    <w:p>
-      <w:r>
-        <w:t>[</w:t>
-      </w:r>
-      <w:proofErr w:type="gramStart"/>
-      <w:r>
-        <w:t>image</w:t>
-      </w:r>
-      <w:proofErr w:type="gramEnd"/>
-      <w:r>
-        <w:t xml:space="preserve"> of </w:t>
+    <w:p/>
+    <w:p/>
+    <w:p/>
+    <w:p/>
+    <w:p/>
+    <w:p/>
+    <w:p/>
+    <w:p/>
+    <w:p/>
+    <w:p/>
+    <w:p>
+      <w:r>
+        <w:t>Explanation</w:t>
+      </w:r>
+      <w:r>
+        <w:t xml:space="preserve">: </w:t>
+      </w:r>
+      <w:r>
+        <w:t xml:space="preserve">As </w:t>
       </w:r>
       <w:proofErr w:type="spellStart"/>
-      <w:r>
-        <w:t>sim</w:t>
+      <w:proofErr w:type="gramStart"/>
+      <w:r>
+        <w:t>Vds</w:t>
       </w:r>
       <w:proofErr w:type="spellEnd"/>
-      <w:r>
-        <w:t>]</w:t>
-      </w:r>
-    </w:p>
-    <w:p/>
-    <w:p/>
-    <w:p/>
-    <w:p/>
-    <w:p/>
-    <w:p/>
-    <w:p/>
-    <w:p/>
-    <w:p/>
-    <w:p>
+      <w:proofErr w:type="gramEnd"/>
+      <w:r>
+        <w:t xml:space="preserve"> (green) increases, eventually it hits the trip point. At this point, the gate driver output (blue) drops low to shut off the </w:t>
+      </w:r>
+      <w:proofErr w:type="spellStart"/>
+      <w:proofErr w:type="gramStart"/>
+      <w:r>
+        <w:t>fet</w:t>
+      </w:r>
+      <w:proofErr w:type="spellEnd"/>
+      <w:proofErr w:type="gramEnd"/>
+      <w:r>
+        <w:t xml:space="preserve">. Naturally, </w:t>
+      </w:r>
+      <w:proofErr w:type="spellStart"/>
+      <w:proofErr w:type="gramStart"/>
+      <w:r>
+        <w:t>Vds</w:t>
+      </w:r>
+      <w:proofErr w:type="spellEnd"/>
+      <w:proofErr w:type="gramEnd"/>
+      <w:r>
+        <w:t xml:space="preserve"> then increases to the supply rail. After a short period of time, the reset pin is activated (manually) to reactivate the </w:t>
+      </w:r>
+      <w:proofErr w:type="spellStart"/>
+      <w:proofErr w:type="gramStart"/>
+      <w:r>
+        <w:t>fet</w:t>
+      </w:r>
+      <w:proofErr w:type="spellEnd"/>
+      <w:proofErr w:type="gramEnd"/>
+      <w:r>
+        <w:t>. The reset pin is held for the rest of the simulation, which explains why the breaker does not trip a second time.</w:t>
+      </w:r>
+    </w:p>
+    <w:p>
+      <w:pPr>
+        <w:rPr>
+          <w:noProof/>
+        </w:rPr>
+      </w:pPr>
+      <w:r>
+        <w:t>Layout:</w:t>
+      </w:r>
+      <w:r>
+        <w:t xml:space="preserve"> </w:t>
+      </w:r>
+      <w:r>
+        <w:t xml:space="preserve"> </w:t>
+      </w:r>
+      <w:r>
+        <w:t xml:space="preserve">See </w:t>
+      </w:r>
+      <w:hyperlink r:id="rId9" w:history="1">
+        <w:r>
+          <w:rPr>
+            <w:rStyle w:val="Hyperlink"/>
+          </w:rPr>
+          <w:t>https://github.com/MattWis/MADVLSI-Final</w:t>
+        </w:r>
+      </w:hyperlink>
+      <w:r>
+        <w:t xml:space="preserve"> for </w:t>
+      </w:r>
+      <w:r>
+        <w:t>all MAGIC layout files</w:t>
+      </w:r>
+    </w:p>
+    <w:p>
+      <w:r>
+        <w:rPr>
+          <w:noProof/>
+        </w:rPr>
+        <w:drawing>
+          <wp:anchor distT="0" distB="0" distL="114300" distR="114300" simplePos="0" relativeHeight="251661312" behindDoc="0" locked="0" layoutInCell="1" allowOverlap="1" wp14:anchorId="19A1EDEB" wp14:editId="743119B9">
+            <wp:simplePos x="0" y="0"/>
+            <wp:positionH relativeFrom="column">
+              <wp:posOffset>-9525</wp:posOffset>
+            </wp:positionH>
+            <wp:positionV relativeFrom="paragraph">
+              <wp:posOffset>2540</wp:posOffset>
+            </wp:positionV>
+            <wp:extent cx="3871723" cy="3867150"/>
+            <wp:effectExtent l="0" t="0" r="0" b="0"/>
+            <wp:wrapNone/>
+            <wp:docPr id="4" name="Picture 4"/>
+            <wp:cNvGraphicFramePr>
+              <a:graphicFrameLocks xmlns:a="http://schemas.openxmlformats.org/drawingml/2006/main" noChangeAspect="1"/>
+            </wp:cNvGraphicFramePr>
+            <a:graphic xmlns:a="http://schemas.openxmlformats.org/drawingml/2006/main">
+              <a:graphicData uri="http://schemas.openxmlformats.org/drawingml/2006/picture">
+                <pic:pic xmlns:pic="http://schemas.openxmlformats.org/drawingml/2006/picture">
+                  <pic:nvPicPr>
+                    <pic:cNvPr id="0" name="Layout.png"/>
+                    <pic:cNvPicPr/>
+                  </pic:nvPicPr>
+                  <pic:blipFill>
+                    <a:blip r:embed="rId10">
+                      <a:extLst>
+                        <a:ext uri="{28A0092B-C50C-407E-A947-70E740481C1C}">
+                          <a14:useLocalDpi xmlns:a14="http://schemas.microsoft.com/office/drawing/2010/main" val="0"/>
+                        </a:ext>
+                      </a:extLst>
+                    </a:blip>
+                    <a:stretch>
+                      <a:fillRect/>
+                    </a:stretch>
+                  </pic:blipFill>
+                  <pic:spPr>
+                    <a:xfrm>
+                      <a:off x="0" y="0"/>
+                      <a:ext cx="3871723" cy="3867150"/>
+                    </a:xfrm>
+                    <a:prstGeom prst="rect">
+                      <a:avLst/>
+                    </a:prstGeom>
+                  </pic:spPr>
+                </pic:pic>
+              </a:graphicData>
+            </a:graphic>
+            <wp14:sizeRelH relativeFrom="page">
+              <wp14:pctWidth>0</wp14:pctWidth>
+            </wp14:sizeRelH>
+            <wp14:sizeRelV relativeFrom="page">
+              <wp14:pctHeight>0</wp14:pctHeight>
+            </wp14:sizeRelV>
+          </wp:anchor>
+        </w:drawing>
+      </w:r>
+    </w:p>
+    <w:p/>
+    <w:p/>
+    <w:p/>
+    <w:p/>
+    <w:p/>
+    <w:p/>
+    <w:p/>
+    <w:p/>
+    <w:p/>
+    <w:p/>
+    <w:p/>
+    <w:p>
+      <w:r>
+        <w:t>Matching:</w:t>
+      </w:r>
+    </w:p>
+    <w:p>
+      <w:pPr>
+        <w:rPr>
+          <w:noProof/>
+        </w:rPr>
+      </w:pPr>
+      <w:r>
+        <w:t xml:space="preserve">All individual sub components were successfully matched with LVS comparison to their respective </w:t>
+      </w:r>
+      <w:proofErr w:type="spellStart"/>
+      <w:r>
+        <w:t>LTSpice</w:t>
+      </w:r>
+      <w:proofErr w:type="spellEnd"/>
+      <w:r>
+        <w:t xml:space="preserve"> models. The .net, .spice, and </w:t>
+      </w:r>
+      <w:proofErr w:type="spellStart"/>
+      <w:r>
+        <w:t>comp.out</w:t>
+      </w:r>
+      <w:proofErr w:type="spellEnd"/>
+      <w:r>
+        <w:t xml:space="preserve"> files for these comparisons can be found at See </w:t>
+      </w:r>
+      <w:hyperlink r:id="rId11" w:history="1">
+        <w:r>
+          <w:rPr>
+            <w:rStyle w:val="Hyperlink"/>
+          </w:rPr>
+          <w:t>https://github.com/MattWis/MADVLSI-Final</w:t>
+        </w:r>
+      </w:hyperlink>
+      <w:r>
+        <w:t xml:space="preserve">. The full assembly could not be compared because the diodes, </w:t>
+      </w:r>
+      <w:proofErr w:type="spellStart"/>
+      <w:r>
+        <w:t>bjts</w:t>
+      </w:r>
+      <w:proofErr w:type="spellEnd"/>
+      <w:r>
+        <w:t>, and resistors would not extract correctly, but connections were tested by selecting entire nets and verifying that all items were attached to the correct nets. Furthermore, basic error checking was done to ensure that ground and power were not shorted, that none of the inputs/outputs were shorted to power and ground, etc.</w:t>
+      </w:r>
+    </w:p>
+    <w:p>
+      <w:r>
+        <w:t>Testing procedure:</w:t>
+      </w:r>
+    </w:p>
+    <w:p>
+      <w:r>
+        <w:rPr>
+          <w:noProof/>
+        </w:rPr>
+        <w:drawing>
+          <wp:anchor distT="0" distB="0" distL="114300" distR="114300" simplePos="0" relativeHeight="251662336" behindDoc="0" locked="0" layoutInCell="1" allowOverlap="1" wp14:anchorId="29C18908" wp14:editId="00B2C59C">
+            <wp:simplePos x="0" y="0"/>
+            <wp:positionH relativeFrom="column">
+              <wp:posOffset>-190500</wp:posOffset>
+            </wp:positionH>
+            <wp:positionV relativeFrom="paragraph">
+              <wp:posOffset>1217295</wp:posOffset>
+            </wp:positionV>
+            <wp:extent cx="6370320" cy="3962400"/>
+            <wp:effectExtent l="0" t="0" r="0" b="0"/>
+            <wp:wrapNone/>
+            <wp:docPr id="5" name="Picture 5"/>
+            <wp:cNvGraphicFramePr>
+              <a:graphicFrameLocks xmlns:a="http://schemas.openxmlformats.org/drawingml/2006/main" noChangeAspect="1"/>
+            </wp:cNvGraphicFramePr>
+            <a:graphic xmlns:a="http://schemas.openxmlformats.org/drawingml/2006/main">
+              <a:graphicData uri="http://schemas.openxmlformats.org/drawingml/2006/picture">
+                <pic:pic xmlns:pic="http://schemas.openxmlformats.org/drawingml/2006/picture">
+                  <pic:nvPicPr>
+                    <pic:cNvPr id="0" name="Schematic_w_breakpoints.jpg"/>
+                    <pic:cNvPicPr/>
+                  </pic:nvPicPr>
+                  <pic:blipFill>
+                    <a:blip r:embed="rId12" cstate="print">
+                      <a:extLst>
+                        <a:ext uri="{28A0092B-C50C-407E-A947-70E740481C1C}">
+                          <a14:useLocalDpi xmlns:a14="http://schemas.microsoft.com/office/drawing/2010/main" val="0"/>
+                        </a:ext>
+                      </a:extLst>
+                    </a:blip>
+                    <a:stretch>
+                      <a:fillRect/>
+                    </a:stretch>
+                  </pic:blipFill>
+                  <pic:spPr>
+                    <a:xfrm>
+                      <a:off x="0" y="0"/>
+                      <a:ext cx="6370320" cy="3962400"/>
+                    </a:xfrm>
+                    <a:prstGeom prst="rect">
+                      <a:avLst/>
+                    </a:prstGeom>
+                  </pic:spPr>
+                </pic:pic>
+              </a:graphicData>
+            </a:graphic>
+            <wp14:sizeRelH relativeFrom="page">
+              <wp14:pctWidth>0</wp14:pctWidth>
+            </wp14:sizeRelH>
+            <wp14:sizeRelV relativeFrom="page">
+              <wp14:pctHeight>0</wp14:pctHeight>
+            </wp14:sizeRelV>
+          </wp:anchor>
+        </w:drawing>
+      </w:r>
+      <w:r>
+        <w:t xml:space="preserve">In order to maximize the chances of success, we have created a large number of internal break points. These are places where two elements are supposed to be connected, but are intentionally left disconnected. Instead, both elements are routed out to bonding pads. This means that for proper operation, these two pins will need to be </w:t>
+      </w:r>
+      <w:proofErr w:type="spellStart"/>
+      <w:r>
+        <w:t>jumpered</w:t>
+      </w:r>
+      <w:proofErr w:type="spellEnd"/>
+      <w:r>
+        <w:t xml:space="preserve"> together. Prior to inserting the jumpers though, each element can be tested individually, and if one doesn’t work it can be bypassed by an off the shelf compatible component.</w:t>
+      </w:r>
+    </w:p>
+    <w:p/>
+    <w:p/>
+    <w:p/>
+    <w:p/>
+    <w:p/>
+    <w:p/>
+    <w:p/>
+    <w:p/>
+    <w:p/>
+    <w:p/>
+    <w:p/>
+    <w:p/>
+    <w:p>
+      <w:r>
+        <w:t>As such, our testing procedure involves individually testing each component, then inserting jumpers, then one final test on the entire system.</w:t>
+      </w:r>
+      <w:r>
+        <w:t xml:space="preserve"> Each test assumes that all previous tests have passed, or that a suitable bypass has been found.</w:t>
+      </w:r>
+    </w:p>
+    <w:p>
+      <w:r>
+        <w:lastRenderedPageBreak/>
+        <w:t>TEST1: on chip resistor</w:t>
+      </w:r>
+      <w:r>
+        <w:t xml:space="preserve"> (DAC)</w:t>
+      </w:r>
+      <w:r>
+        <w:t xml:space="preserve">. Use a </w:t>
+      </w:r>
+      <w:proofErr w:type="spellStart"/>
+      <w:r>
+        <w:t>multimeter</w:t>
+      </w:r>
+      <w:proofErr w:type="spellEnd"/>
+      <w:r>
+        <w:t xml:space="preserve"> to measure the resistance between pin 29 and power (</w:t>
+      </w:r>
+      <w:proofErr w:type="gramStart"/>
+      <w:r>
+        <w:t>pin ??</w:t>
+      </w:r>
+      <w:proofErr w:type="gramEnd"/>
+      <w:r>
+        <w:t xml:space="preserve">). It should be ~50K?? </w:t>
+      </w:r>
+    </w:p>
+    <w:p>
+      <w:r>
+        <w:t>TEST2: on chip resistor 2</w:t>
+      </w:r>
+      <w:r>
+        <w:t xml:space="preserve"> (current source)</w:t>
+      </w:r>
+      <w:r>
+        <w:t xml:space="preserve">. </w:t>
+      </w:r>
+      <w:proofErr w:type="gramStart"/>
+      <w:r>
+        <w:t>measure</w:t>
+      </w:r>
+      <w:proofErr w:type="gramEnd"/>
+      <w:r>
+        <w:t xml:space="preserve"> the resistance between pin 22 and ground. It should be ~ 100k??</w:t>
+      </w:r>
+    </w:p>
+    <w:p>
+      <w:r>
+        <w:t xml:space="preserve">TEST3: on chip resistor 3 (amplifier). </w:t>
+      </w:r>
+      <w:proofErr w:type="gramStart"/>
+      <w:r>
+        <w:t>measure</w:t>
+      </w:r>
+      <w:proofErr w:type="gramEnd"/>
+      <w:r>
+        <w:t xml:space="preserve"> the resistance between pin 21 and 7. It should be ~ 100k??</w:t>
+      </w:r>
+    </w:p>
+    <w:p>
+      <w:r>
+        <w:t xml:space="preserve">TEST3: on chip resistor 3 (amplifier). </w:t>
+      </w:r>
+      <w:proofErr w:type="gramStart"/>
+      <w:r>
+        <w:t>measure</w:t>
+      </w:r>
+      <w:proofErr w:type="gramEnd"/>
+      <w:r>
+        <w:t xml:space="preserve"> the resistance between pin 21 and gnd. It should be ~ 100k</w:t>
+      </w:r>
+      <w:proofErr w:type="gramStart"/>
+      <w:r>
+        <w:t>??.</w:t>
+      </w:r>
+      <w:proofErr w:type="gramEnd"/>
+      <w:r>
+        <w:t xml:space="preserve"> </w:t>
+      </w:r>
+      <w:proofErr w:type="gramStart"/>
+      <w:r>
+        <w:t>you</w:t>
+      </w:r>
+      <w:proofErr w:type="gramEnd"/>
+      <w:r>
+        <w:t xml:space="preserve"> can now jumper 21 to 27</w:t>
+      </w:r>
+    </w:p>
+    <w:p>
+      <w:r>
+        <w:t xml:space="preserve">TEST1: the DAC. </w:t>
+      </w:r>
+      <w:r>
+        <w:t xml:space="preserve">Jumper pin 29 to pin 23. Use an external resistor between pin 23 and power if TEST1 failed. </w:t>
+      </w:r>
+      <w:r>
+        <w:t xml:space="preserve">Apply power to the chip. Use a microcontroller or digital logic generator to provide binary counting </w:t>
+      </w:r>
+      <w:r>
+        <w:t>logic on pins 1</w:t>
+      </w:r>
+      <w:proofErr w:type="gramStart"/>
+      <w:r>
+        <w:t>,2</w:t>
+      </w:r>
+      <w:proofErr w:type="gramEnd"/>
+      <w:r>
+        <w:t xml:space="preserve">, and 3. Use an oscilloscope to measure the voltage on pin 10. It should count 8 discrete binary steps. They will not </w:t>
+      </w:r>
+      <w:proofErr w:type="spellStart"/>
+      <w:r>
+        <w:t>neccissarily</w:t>
+      </w:r>
+      <w:proofErr w:type="spellEnd"/>
+      <w:r>
+        <w:t xml:space="preserve"> reach 5V. </w:t>
+      </w:r>
+      <w:proofErr w:type="gramStart"/>
+      <w:r>
+        <w:t>upper</w:t>
+      </w:r>
+      <w:proofErr w:type="gramEnd"/>
+      <w:r>
+        <w:t xml:space="preserve"> voltage depends on the resistor value.</w:t>
+      </w:r>
+    </w:p>
+    <w:p>
+      <w:r>
+        <w:t xml:space="preserve">TEST3: Op amp. Apply a voltage to pin 9 (~2.5V). </w:t>
+      </w:r>
+      <w:proofErr w:type="gramStart"/>
+      <w:r>
+        <w:t>apply</w:t>
+      </w:r>
+      <w:proofErr w:type="gramEnd"/>
+      <w:r>
+        <w:t xml:space="preserve"> a current on pin 7 (~100uA). Sweep the voltage on pin 8 around the voltage on pin 9 and verify that the behavior of an op amp is seen.</w:t>
+      </w:r>
+      <w:r>
+        <w:t xml:space="preserve"> Assuming both the op amp and DAC passed tests, you may now jumper pins 10 and 9.</w:t>
+      </w:r>
+    </w:p>
+    <w:p>
+      <w:r>
+        <w:t xml:space="preserve">TEST4: current source. Tie an external resistor (~100K) from pin 21 to ground. Measure the current through this resistor. Current should be ~100 </w:t>
+      </w:r>
+      <w:proofErr w:type="spellStart"/>
+      <w:r>
+        <w:t>uA</w:t>
+      </w:r>
+      <w:proofErr w:type="spellEnd"/>
+      <w:r>
+        <w:t>. Assuming both this test and test 2 pass, you may now Jumper pins 21 to pins 22.</w:t>
+      </w:r>
+    </w:p>
+    <w:p>
+      <w:r>
+        <w:t xml:space="preserve">TEST5: current mirror. Tie pins 17 </w:t>
+      </w:r>
+      <w:proofErr w:type="gramStart"/>
+      <w:r>
+        <w:t>and ??</w:t>
+      </w:r>
+      <w:proofErr w:type="gramEnd"/>
+      <w:r>
+        <w:t xml:space="preserve"> </w:t>
+      </w:r>
+      <w:proofErr w:type="gramStart"/>
+      <w:r>
+        <w:t>to</w:t>
+      </w:r>
+      <w:proofErr w:type="gramEnd"/>
+      <w:r>
+        <w:t xml:space="preserve"> ground through </w:t>
+      </w:r>
+      <w:r>
+        <w:t xml:space="preserve">two </w:t>
+      </w:r>
+      <w:proofErr w:type="spellStart"/>
+      <w:r>
+        <w:t>seperate</w:t>
+      </w:r>
+      <w:proofErr w:type="spellEnd"/>
+      <w:r>
+        <w:t xml:space="preserve"> resistor</w:t>
+      </w:r>
+      <w:r>
+        <w:t>s</w:t>
+      </w:r>
+      <w:r>
+        <w:t>. Measure the current through the resistor</w:t>
+      </w:r>
+      <w:r>
+        <w:t>s</w:t>
+      </w:r>
+      <w:r>
+        <w:t xml:space="preserve">. </w:t>
+      </w:r>
+      <w:proofErr w:type="gramStart"/>
+      <w:r>
+        <w:t>they</w:t>
+      </w:r>
+      <w:proofErr w:type="gramEnd"/>
+      <w:r>
+        <w:t xml:space="preserve"> should be close to 100uA. Assuming both </w:t>
+      </w:r>
+      <w:r>
+        <w:t xml:space="preserve">are close, you may now jumper 17 </w:t>
+      </w:r>
+      <w:proofErr w:type="gramStart"/>
+      <w:r>
+        <w:t>to ??</w:t>
+      </w:r>
+      <w:proofErr w:type="gramEnd"/>
+      <w:r>
+        <w:t xml:space="preserve"> </w:t>
+      </w:r>
+      <w:proofErr w:type="gramStart"/>
+      <w:r>
+        <w:t>and ??</w:t>
+      </w:r>
+      <w:proofErr w:type="gramEnd"/>
+      <w:r>
+        <w:t xml:space="preserve"> </w:t>
+      </w:r>
+      <w:proofErr w:type="gramStart"/>
+      <w:r>
+        <w:t>to</w:t>
+      </w:r>
+      <w:proofErr w:type="gramEnd"/>
+      <w:r>
+        <w:t xml:space="preserve"> 7.</w:t>
+      </w:r>
+    </w:p>
+    <w:p>
+      <w:r>
+        <w:t>TEST6: OR gate. Apply a digital logic signal to pins 12 and 4. Read the voltage on pin13 and verify that the truth table of an OR gate is accurately represented. Jumper pins 11 and 12.</w:t>
+      </w:r>
+    </w:p>
+    <w:p>
+      <w:r>
+        <w:t xml:space="preserve">TEST: amp. Apply a smallish amplitude (1V </w:t>
+      </w:r>
+      <w:proofErr w:type="spellStart"/>
+      <w:r>
+        <w:t>pk-pk</w:t>
+      </w:r>
+      <w:proofErr w:type="spellEnd"/>
+      <w:r>
+        <w:t xml:space="preserve">) sine wave on pin 6. </w:t>
+      </w:r>
+      <w:proofErr w:type="gramStart"/>
+      <w:r>
+        <w:t>Measure voltage on pin 7.</w:t>
+      </w:r>
+      <w:proofErr w:type="gramEnd"/>
+      <w:r>
+        <w:t xml:space="preserve"> Verify that the input waveform is amplified by a factor of 2. Assuming this test is passed, tie pins 7 and 8.</w:t>
+      </w:r>
+    </w:p>
+    <w:p>
+      <w:r>
+        <w:t>TEST: full system test. Apply a small voltage analog signal on pin 6. Apply a digital binary input on pins 1</w:t>
+      </w:r>
+      <w:proofErr w:type="gramStart"/>
+      <w:r>
+        <w:t>,2</w:t>
+      </w:r>
+      <w:proofErr w:type="gramEnd"/>
+      <w:r>
+        <w:t>, and 3. Apply a digital low on pin 4. Read the digital state of pin 13. Increase the voltage on pin 6 until it ‘trips’ (digital state on pin 13 becomes high). Reset the state of pin 13 by raising pin 4 high, then returning pin 4 low. Repeat this test multiple times. The trip voltage should be consistent. It should also be linearly controllable via pins 1</w:t>
+      </w:r>
+      <w:proofErr w:type="gramStart"/>
+      <w:r>
+        <w:t>,2</w:t>
+      </w:r>
+      <w:proofErr w:type="gramEnd"/>
+      <w:r>
+        <w:t>, and 3.</w:t>
+      </w:r>
+    </w:p>
+    <w:p>
+      <w:r>
+        <w:t>TEST: high voltage robustness. Apply a higher voltage (20-50V) on pin 6. Remove the voltage and repeat the previous test to verify that nothing has broken.</w:t>
+      </w:r>
+    </w:p>
+    <w:p>
+      <w:r>
+        <w:t xml:space="preserve">TEST: practical application. Set up a power </w:t>
+      </w:r>
+      <w:proofErr w:type="spellStart"/>
+      <w:r>
+        <w:t>mosfet</w:t>
+      </w:r>
+      <w:proofErr w:type="spellEnd"/>
+      <w:r>
+        <w:t xml:space="preserve"> as a low side switch with a variable load. Either drive the gate with pin 13 (if the gate can be driven by 5V), or use pin 13 as a logic signal for a gate driver. Tie </w:t>
+      </w:r>
+      <w:r>
+        <w:lastRenderedPageBreak/>
+        <w:t>the source to pin 6. Apply a digital signal on pins 1</w:t>
+      </w:r>
+      <w:proofErr w:type="gramStart"/>
+      <w:r>
+        <w:t>,2,3</w:t>
+      </w:r>
+      <w:proofErr w:type="gramEnd"/>
+      <w:r>
+        <w:t>. See if you can decrease the load to the point where the FET shuts off. Use pin 4 to turn it back on.</w:t>
+      </w:r>
+    </w:p>
+    <w:p/>
+    <w:p>
+      <w:r>
+        <w:t>Final Notes: Easter Eggs</w:t>
+      </w:r>
       <w:bookmarkStart w:id="0" w:name="_GoBack"/>
       <w:bookmarkEnd w:id="0"/>
     </w:p>
     <w:p>
+      <w:r>
+        <w:t xml:space="preserve">TEST???? High voltage </w:t>
+      </w:r>
       <w:proofErr w:type="spellStart"/>
-      <w:r>
-        <w:t>Explination</w:t>
+      <w:proofErr w:type="gramStart"/>
+      <w:r>
+        <w:t>fet</w:t>
       </w:r>
       <w:proofErr w:type="spellEnd"/>
-      <w:r>
-        <w:t xml:space="preserve">: you can see it tripping, </w:t>
-      </w:r>
-      <w:proofErr w:type="spellStart"/>
-      <w:r>
-        <w:t>reseting</w:t>
-      </w:r>
-      <w:proofErr w:type="spellEnd"/>
-      <w:r>
-        <w:t>, etc.</w:t>
-      </w:r>
-    </w:p>
-    <w:p>
-      <w:r>
-        <w:t>Layout:</w:t>
-      </w:r>
-    </w:p>
-    <w:p/>
-    <w:p>
-      <w:r>
-        <w:t>Matching:</w:t>
-      </w:r>
-    </w:p>
-    <w:p>
-      <w:proofErr w:type="gramStart"/>
-      <w:r>
-        <w:t>Had trouble with resistors.</w:t>
-      </w:r>
-      <w:proofErr w:type="gramEnd"/>
-      <w:r>
-        <w:t xml:space="preserve"> Otherwise matches. See attached documents for more info.</w:t>
-      </w:r>
-    </w:p>
-    <w:p/>
-    <w:p>
-      <w:r>
-        <w:t>Testing procedure:</w:t>
-      </w:r>
-    </w:p>
-    <w:p>
-      <w:r>
-        <w:t xml:space="preserve">In order to maximize the chances of success, we have created a large number of internal break points. These are places where two elements are supposed to be connected, but are intentionally left disconnected. Instead, both elements are routed out to bonding pads. This means that for proper operation, these two pins will need to be </w:t>
-      </w:r>
-      <w:proofErr w:type="spellStart"/>
-      <w:r>
-        <w:t>jumpered</w:t>
-      </w:r>
-      <w:proofErr w:type="spellEnd"/>
-      <w:r>
-        <w:t xml:space="preserve"> together. Prior to inserting the jumpers though, each element can be tested individually, and if one doesn’t work it can be bypassed by an off the shelf compatible component.</w:t>
-      </w:r>
-    </w:p>
-    <w:p>
-      <w:r>
-        <w:t>[</w:t>
-      </w:r>
-      <w:proofErr w:type="gramStart"/>
-      <w:r>
-        <w:t>image</w:t>
-      </w:r>
-      <w:proofErr w:type="gramEnd"/>
-      <w:r>
-        <w:t xml:space="preserve"> of pin breaks]</w:t>
-      </w:r>
-    </w:p>
-    <w:p>
-      <w:r>
-        <w:lastRenderedPageBreak/>
-        <w:t>As such, our testing procedure involves individually testing each component, then inserting jumpers, then one final test on the entire system.</w:t>
-      </w:r>
-      <w:r>
-        <w:t xml:space="preserve"> Each test assumes that all previous tests have passed, or that a suitable bypass has been found.</w:t>
-      </w:r>
-    </w:p>
-    <w:p>
-      <w:r>
-        <w:t>TEST1: on chip resistor</w:t>
-      </w:r>
-      <w:r>
-        <w:t xml:space="preserve"> (DAC)</w:t>
-      </w:r>
-      <w:r>
-        <w:t xml:space="preserve">. Use a </w:t>
-      </w:r>
-      <w:proofErr w:type="spellStart"/>
-      <w:r>
-        <w:t>multimeter</w:t>
-      </w:r>
-      <w:proofErr w:type="spellEnd"/>
-      <w:r>
-        <w:t xml:space="preserve"> to measure the resistance between pin 29 and power (</w:t>
-      </w:r>
-      <w:proofErr w:type="gramStart"/>
-      <w:r>
-        <w:t>pin ??</w:t>
-      </w:r>
-      <w:proofErr w:type="gramEnd"/>
-      <w:r>
-        <w:t xml:space="preserve">). It should be ~50K?? </w:t>
-      </w:r>
-    </w:p>
-    <w:p>
-      <w:r>
-        <w:t>TEST2: on chip resistor 2</w:t>
-      </w:r>
-      <w:r>
-        <w:t xml:space="preserve"> (current source)</w:t>
-      </w:r>
-      <w:r>
-        <w:t xml:space="preserve">. </w:t>
-      </w:r>
-      <w:proofErr w:type="gramStart"/>
-      <w:r>
-        <w:t>measure</w:t>
-      </w:r>
-      <w:proofErr w:type="gramEnd"/>
-      <w:r>
-        <w:t xml:space="preserve"> the resistance between pin 22 and ground. It should be ~ 100k??</w:t>
-      </w:r>
-    </w:p>
-    <w:p>
-      <w:r>
-        <w:t>TEST3: on chip resistor 3 (amplifier)</w:t>
-      </w:r>
-      <w:r>
-        <w:t xml:space="preserve">. </w:t>
-      </w:r>
-      <w:proofErr w:type="gramStart"/>
-      <w:r>
-        <w:t>measure</w:t>
-      </w:r>
-      <w:proofErr w:type="gramEnd"/>
-      <w:r>
-        <w:t xml:space="preserve"> the resistance between pin 2</w:t>
-      </w:r>
-      <w:r>
-        <w:t>1</w:t>
-      </w:r>
-      <w:r>
-        <w:t xml:space="preserve"> and</w:t>
-      </w:r>
-      <w:r>
-        <w:t xml:space="preserve"> 7</w:t>
-      </w:r>
-      <w:r>
-        <w:t>. It should be ~ 100k??</w:t>
-      </w:r>
-    </w:p>
-    <w:p>
-      <w:r>
-        <w:t xml:space="preserve">TEST3: on chip resistor 3 (amplifier). </w:t>
-      </w:r>
-      <w:proofErr w:type="gramStart"/>
-      <w:r>
-        <w:t>measure</w:t>
-      </w:r>
-      <w:proofErr w:type="gramEnd"/>
-      <w:r>
-        <w:t xml:space="preserve"> the resistance between pin 21 and </w:t>
-      </w:r>
-      <w:r>
-        <w:t>gnd</w:t>
-      </w:r>
-      <w:r>
-        <w:t>. It should be ~ 100k</w:t>
-      </w:r>
-      <w:proofErr w:type="gramStart"/>
+      <w:proofErr w:type="gramEnd"/>
       <w:r>
         <w:t>??</w:t>
       </w:r>
-      <w:r>
-        <w:t>.</w:t>
-      </w:r>
-      <w:proofErr w:type="gramEnd"/>
-      <w:r>
-        <w:t xml:space="preserve"> </w:t>
-      </w:r>
-      <w:proofErr w:type="gramStart"/>
-      <w:r>
-        <w:t>you</w:t>
-      </w:r>
-      <w:proofErr w:type="gramEnd"/>
-      <w:r>
-        <w:t xml:space="preserve"> can now jumper 21 to 27</w:t>
-      </w:r>
-    </w:p>
-    <w:p>
-      <w:r>
-        <w:t xml:space="preserve">TEST1: the DAC. </w:t>
-      </w:r>
-      <w:r>
-        <w:t xml:space="preserve">Jumper pin 29 to pin 23. Use an external resistor between pin 23 and power if TEST1 failed. </w:t>
-      </w:r>
-      <w:r>
-        <w:t xml:space="preserve">Apply power to the chip. Use a microcontroller or digital logic generator to provide binary counting </w:t>
-      </w:r>
-      <w:r>
-        <w:t>logic on pins 1</w:t>
-      </w:r>
-      <w:proofErr w:type="gramStart"/>
-      <w:r>
-        <w:t>,2</w:t>
-      </w:r>
-      <w:proofErr w:type="gramEnd"/>
-      <w:r>
-        <w:t xml:space="preserve">, and 3. Use an oscilloscope to measure the voltage on pin 10. It should count 8 discrete binary steps. They will not </w:t>
-      </w:r>
-      <w:proofErr w:type="spellStart"/>
-      <w:r>
-        <w:t>neccissarily</w:t>
-      </w:r>
-      <w:proofErr w:type="spellEnd"/>
-      <w:r>
-        <w:t xml:space="preserve"> reach 5V. </w:t>
-      </w:r>
-      <w:proofErr w:type="gramStart"/>
-      <w:r>
-        <w:t>upper</w:t>
-      </w:r>
-      <w:proofErr w:type="gramEnd"/>
-      <w:r>
-        <w:t xml:space="preserve"> voltage depends on the resistor value.</w:t>
-      </w:r>
-    </w:p>
-    <w:p>
-      <w:r>
-        <w:t xml:space="preserve">TEST3: Op amp. Apply a voltage to pin 9 (~2.5V). </w:t>
-      </w:r>
-      <w:proofErr w:type="gramStart"/>
-      <w:r>
-        <w:t>apply</w:t>
-      </w:r>
-      <w:proofErr w:type="gramEnd"/>
-      <w:r>
-        <w:t xml:space="preserve"> a current on pin 7 (~100uA). Sweep the voltage on pin 8 around the voltage on pin 9 and verify that the behavior of an op amp is seen.</w:t>
-      </w:r>
-      <w:r>
-        <w:t xml:space="preserve"> Assuming both the op amp and DAC passed tests, you may now jumper pins 10 and 9.</w:t>
-      </w:r>
-    </w:p>
-    <w:p>
-      <w:r>
-        <w:t xml:space="preserve">TEST4: current source. Tie an external resistor (~100K) from pin 21 to ground. Measure the current through this resistor. Current should be ~100 </w:t>
-      </w:r>
-      <w:proofErr w:type="spellStart"/>
-      <w:r>
-        <w:t>uA</w:t>
-      </w:r>
-      <w:proofErr w:type="spellEnd"/>
-      <w:r>
-        <w:t>. Assuming both this test and test 2 pass, you may now Jumper pins 21 to pins 22.</w:t>
-      </w:r>
-    </w:p>
-    <w:p>
-      <w:r>
-        <w:t xml:space="preserve">TEST5: current mirror. Tie pins 17 </w:t>
-      </w:r>
-      <w:proofErr w:type="gramStart"/>
-      <w:r>
-        <w:t>and ??</w:t>
-      </w:r>
-      <w:proofErr w:type="gramEnd"/>
-      <w:r>
-        <w:t xml:space="preserve"> </w:t>
-      </w:r>
-      <w:proofErr w:type="gramStart"/>
-      <w:r>
-        <w:t>to</w:t>
-      </w:r>
-      <w:proofErr w:type="gramEnd"/>
-      <w:r>
-        <w:t xml:space="preserve"> ground through </w:t>
-      </w:r>
-      <w:r>
-        <w:t xml:space="preserve">two </w:t>
-      </w:r>
-      <w:proofErr w:type="spellStart"/>
-      <w:r>
-        <w:t>seperate</w:t>
-      </w:r>
-      <w:proofErr w:type="spellEnd"/>
-      <w:r>
-        <w:t xml:space="preserve"> resistor</w:t>
-      </w:r>
-      <w:r>
-        <w:t>s</w:t>
-      </w:r>
-      <w:r>
-        <w:t>. Measure the current through the resistor</w:t>
-      </w:r>
-      <w:r>
-        <w:t>s</w:t>
-      </w:r>
-      <w:r>
-        <w:t xml:space="preserve">. </w:t>
-      </w:r>
-      <w:proofErr w:type="gramStart"/>
-      <w:r>
-        <w:t>they</w:t>
-      </w:r>
-      <w:proofErr w:type="gramEnd"/>
-      <w:r>
-        <w:t xml:space="preserve"> should be close to 100uA. Assuming both </w:t>
-      </w:r>
-      <w:r>
-        <w:t xml:space="preserve">are close, you may now jumper 17 </w:t>
-      </w:r>
-      <w:proofErr w:type="gramStart"/>
-      <w:r>
-        <w:t>to ??</w:t>
-      </w:r>
-      <w:proofErr w:type="gramEnd"/>
-      <w:r>
-        <w:t xml:space="preserve"> </w:t>
-      </w:r>
-      <w:proofErr w:type="gramStart"/>
-      <w:r>
-        <w:t>and ??</w:t>
-      </w:r>
-      <w:proofErr w:type="gramEnd"/>
-      <w:r>
-        <w:t xml:space="preserve"> </w:t>
-      </w:r>
-      <w:proofErr w:type="gramStart"/>
-      <w:r>
-        <w:t>to</w:t>
-      </w:r>
-      <w:proofErr w:type="gramEnd"/>
-      <w:r>
-        <w:t xml:space="preserve"> 7.</w:t>
-      </w:r>
-    </w:p>
-    <w:p>
-      <w:r>
-        <w:t>TEST6: OR gate. Apply a digital logic signal to pins 12 and 4. Read the voltage on pin13 and verify that the truth table of an OR gate is accurately represented. Jumper pins 11 and 12.</w:t>
-      </w:r>
-    </w:p>
-    <w:p>
-      <w:r>
-        <w:t xml:space="preserve">TEST: amp. Apply a smallish amplitude (1V </w:t>
-      </w:r>
-      <w:proofErr w:type="spellStart"/>
-      <w:r>
-        <w:t>pk-pk</w:t>
-      </w:r>
-      <w:proofErr w:type="spellEnd"/>
-      <w:r>
-        <w:t xml:space="preserve">) sine wave on pin 6. </w:t>
-      </w:r>
-      <w:proofErr w:type="gramStart"/>
-      <w:r>
-        <w:t>Measure voltage on pin 7.</w:t>
-      </w:r>
-      <w:proofErr w:type="gramEnd"/>
-      <w:r>
-        <w:t xml:space="preserve"> Verify that the input waveform is amplified by a factor of 2. Assuming this test is passed, tie pins 7 and 8.</w:t>
-      </w:r>
-    </w:p>
-    <w:p>
-      <w:r>
-        <w:t>TEST: full system test. Apply a small voltage analog signal on pin 6. Apply a digital binary input on pins 1</w:t>
-      </w:r>
-      <w:proofErr w:type="gramStart"/>
-      <w:r>
-        <w:t>,2</w:t>
-      </w:r>
-      <w:proofErr w:type="gramEnd"/>
-      <w:r>
-        <w:t>, and 3. Apply a digital low on pin 4. Read the digital state of pin 13. Increase the voltage on pin 6 until it ‘trips’ (digital state on pin 13 becomes high). Reset the state of pin 13 by raising pin 4 high, then returning pin 4 low. Repeat this test multiple times. The trip voltage should be consistent. It should also be linearly controllable via pins 1</w:t>
-      </w:r>
-      <w:proofErr w:type="gramStart"/>
-      <w:r>
-        <w:t>,2</w:t>
-      </w:r>
-      <w:proofErr w:type="gramEnd"/>
-      <w:r>
-        <w:t>, and 3.</w:t>
-      </w:r>
-    </w:p>
-    <w:p>
-      <w:r>
-        <w:t>TEST: high voltage robustness. Apply a higher voltage (20-50V) on pin 6. Remove the voltage and repeat the previous test to verify that nothing has broken.</w:t>
-      </w:r>
-    </w:p>
-    <w:p>
-      <w:r>
-        <w:lastRenderedPageBreak/>
-        <w:t xml:space="preserve">TEST: practical application. Set up a power </w:t>
-      </w:r>
-      <w:proofErr w:type="spellStart"/>
-      <w:r>
-        <w:t>mosfet</w:t>
-      </w:r>
-      <w:proofErr w:type="spellEnd"/>
-      <w:r>
-        <w:t xml:space="preserve"> as a low side switch with a variable load. Either drive the gate with pin 13 (if the gate can be driven by 5V), or use pin 13 as a logic signal for a gate driver. Tie the source to pin 6. Apply a digital signal on pins 1</w:t>
-      </w:r>
-      <w:proofErr w:type="gramStart"/>
-      <w:r>
-        <w:t>,2,3</w:t>
-      </w:r>
-      <w:proofErr w:type="gramEnd"/>
-      <w:r>
-        <w:t>. See if you can decrease the load to the point where the FET shuts off. Use pin 4 to turn it back on.</w:t>
-      </w:r>
-    </w:p>
-    <w:p>
-      <w:r>
-        <w:t xml:space="preserve">TEST???? High voltage </w:t>
-      </w:r>
-      <w:proofErr w:type="spellStart"/>
-      <w:proofErr w:type="gramStart"/>
-      <w:r>
-        <w:t>fet</w:t>
-      </w:r>
-      <w:proofErr w:type="spellEnd"/>
-      <w:proofErr w:type="gramEnd"/>
-      <w:r>
-        <w:t>??</w:t>
-      </w:r>
     </w:p>
     <w:p>
       <w:r>
@@ -824,6 +1073,11 @@
       <w:proofErr w:type="gramEnd"/>
       <w:r>
         <w:t xml:space="preserve"> required)</w:t>
+      </w:r>
+    </w:p>
+    <w:p>
+      <w:r>
+        <w:t>TESTXX: Inductor</w:t>
       </w:r>
     </w:p>
     <w:sectPr>

</xml_diff>

<commit_message>
finished report. also uploaded python script for generating inductor spiral.
</commit_message>
<xml_diff>
--- a/Report_WDR/Final_Report.docx
+++ b/Report_WDR/Final_Report.docx
@@ -260,17 +260,30 @@
         <w:rPr>
           <w:noProof/>
         </w:rPr>
+        <w:t>DAC Design:</w:t>
+      </w:r>
+    </w:p>
+    <w:p>
+      <w:pPr>
+        <w:rPr>
+          <w:noProof/>
+        </w:rPr>
+      </w:pPr>
+      <w:r>
+        <w:rPr>
+          <w:noProof/>
+        </w:rPr>
         <w:drawing>
-          <wp:anchor distT="0" distB="0" distL="114300" distR="114300" simplePos="0" relativeHeight="251659264" behindDoc="0" locked="0" layoutInCell="1" allowOverlap="1" wp14:anchorId="12B8E364" wp14:editId="59F82B26">
+          <wp:anchor distT="0" distB="0" distL="114300" distR="114300" simplePos="0" relativeHeight="251659264" behindDoc="0" locked="0" layoutInCell="1" allowOverlap="1" wp14:anchorId="1E4E1977" wp14:editId="3533AD84">
             <wp:simplePos x="0" y="0"/>
             <wp:positionH relativeFrom="column">
-              <wp:posOffset>-38100</wp:posOffset>
+              <wp:posOffset>-142876</wp:posOffset>
             </wp:positionH>
             <wp:positionV relativeFrom="paragraph">
-              <wp:posOffset>314960</wp:posOffset>
+              <wp:posOffset>610870</wp:posOffset>
             </wp:positionV>
-            <wp:extent cx="5943600" cy="7383780"/>
-            <wp:effectExtent l="0" t="0" r="0" b="7620"/>
+            <wp:extent cx="5819775" cy="7230112"/>
+            <wp:effectExtent l="0" t="0" r="0" b="8890"/>
             <wp:wrapNone/>
             <wp:docPr id="3" name="Picture 3"/>
             <wp:cNvGraphicFramePr>
@@ -298,7 +311,7 @@
                   <pic:spPr>
                     <a:xfrm>
                       <a:off x="0" y="0"/>
-                      <a:ext cx="5943600" cy="7383780"/>
+                      <a:ext cx="5820347" cy="7230823"/>
                     </a:xfrm>
                     <a:prstGeom prst="rect">
                       <a:avLst/>
@@ -320,11 +333,9 @@
         <w:rPr>
           <w:noProof/>
         </w:rPr>
-        <w:t>DAC Design:</w:t>
-      </w:r>
-    </w:p>
-    <w:p/>
-    <w:p/>
+        <w:t>We chose to redesign a DAC using a different architecture than was used in MP4. This is because our chip has no clock source, nor do we want to add one. Therefore, a switched DAC is non-ideal. This hierarchy is slightly larger because of the use of resistors, but operates in steady state.</w:t>
+      </w:r>
+    </w:p>
     <w:p/>
     <w:p/>
     <w:p/>
@@ -353,7 +364,7 @@
         </w:rPr>
         <w:lastRenderedPageBreak/>
         <w:drawing>
-          <wp:anchor distT="0" distB="0" distL="114300" distR="114300" simplePos="0" relativeHeight="251660288" behindDoc="0" locked="0" layoutInCell="1" allowOverlap="1" wp14:anchorId="73B37136" wp14:editId="460B1E9A">
+          <wp:anchor distT="0" distB="0" distL="114300" distR="114300" simplePos="0" relativeHeight="251660288" behindDoc="0" locked="0" layoutInCell="1" allowOverlap="1" wp14:anchorId="4564865F" wp14:editId="3C83BB49">
             <wp:simplePos x="0" y="0"/>
             <wp:positionH relativeFrom="column">
               <wp:posOffset>-342901</wp:posOffset>
@@ -607,7 +618,7 @@
       </w:r>
       <w:proofErr w:type="spellEnd"/>
       <w:r>
-        <w:t xml:space="preserve"> files for these comparisons can be found at See </w:t>
+        <w:t xml:space="preserve"> files for these comparisons can be found at </w:t>
       </w:r>
       <w:hyperlink r:id="rId11" w:history="1">
         <w:r>
@@ -636,17 +647,42 @@
     </w:p>
     <w:p>
       <w:r>
+        <w:t xml:space="preserve">In order to maximize the chances of success, we have created a large number of internal break points. These are places where two elements are supposed to be connected, but are intentionally left disconnected. Instead, both elements are routed out to bonding pads. This means that for proper operation, these two pins will need to be </w:t>
+      </w:r>
+      <w:proofErr w:type="spellStart"/>
+      <w:r>
+        <w:t>jumpered</w:t>
+      </w:r>
+      <w:proofErr w:type="spellEnd"/>
+      <w:r>
+        <w:t xml:space="preserve"> together. Prior to inserting the jumpers though, each element can be tested individually, and if one doesn’t work it can be bypassed by an off</w:t>
+      </w:r>
+      <w:r>
+        <w:t>-</w:t>
+      </w:r>
+      <w:r>
+        <w:t>the</w:t>
+      </w:r>
+      <w:r>
+        <w:t>-</w:t>
+      </w:r>
+      <w:r>
+        <w:t>shelf compatible component.</w:t>
+      </w:r>
+    </w:p>
+    <w:p>
+      <w:r>
         <w:rPr>
           <w:noProof/>
         </w:rPr>
         <w:drawing>
-          <wp:anchor distT="0" distB="0" distL="114300" distR="114300" simplePos="0" relativeHeight="251662336" behindDoc="0" locked="0" layoutInCell="1" allowOverlap="1" wp14:anchorId="29C18908" wp14:editId="00B2C59C">
+          <wp:anchor distT="0" distB="0" distL="114300" distR="114300" simplePos="0" relativeHeight="251662336" behindDoc="0" locked="0" layoutInCell="1" allowOverlap="1" wp14:anchorId="0F48028F" wp14:editId="5896EEC1">
             <wp:simplePos x="0" y="0"/>
             <wp:positionH relativeFrom="column">
-              <wp:posOffset>-190500</wp:posOffset>
+              <wp:posOffset>-243840</wp:posOffset>
             </wp:positionH>
             <wp:positionV relativeFrom="paragraph">
-              <wp:posOffset>1217295</wp:posOffset>
+              <wp:posOffset>294640</wp:posOffset>
             </wp:positionV>
             <wp:extent cx="6370320" cy="3962400"/>
             <wp:effectExtent l="0" t="0" r="0" b="0"/>
@@ -696,388 +732,406 @@
         </w:drawing>
       </w:r>
       <w:r>
-        <w:t xml:space="preserve">In order to maximize the chances of success, we have created a large number of internal break points. These are places where two elements are supposed to be connected, but are intentionally left disconnected. Instead, both elements are routed out to bonding pads. This means that for proper operation, these two pins will need to be </w:t>
+        <w:t>Schematic with all external pins and breakpoints labeled</w:t>
+      </w:r>
+    </w:p>
+    <w:p/>
+    <w:p/>
+    <w:p/>
+    <w:p/>
+    <w:p/>
+    <w:p/>
+    <w:p/>
+    <w:p/>
+    <w:p/>
+    <w:p/>
+    <w:p/>
+    <w:p/>
+    <w:p>
+      <w:r>
+        <w:lastRenderedPageBreak/>
+        <w:t>As such, our testing procedure involves individually testing each component, then inserting jumpers, then one final test on the entire system.</w:t>
+      </w:r>
+      <w:r>
+        <w:t xml:space="preserve"> Each test assumes that all previous tests have passed, or that a suitable bypass has been found.</w:t>
+      </w:r>
+    </w:p>
+    <w:p>
+      <w:r>
+        <w:t>TEST</w:t>
+      </w:r>
+      <w:r>
+        <w:t xml:space="preserve"> </w:t>
+      </w:r>
+      <w:r>
+        <w:t>1: on chip resistor</w:t>
+      </w:r>
+      <w:r>
+        <w:t xml:space="preserve"> (DAC)</w:t>
+      </w:r>
+      <w:r>
+        <w:t xml:space="preserve">. Use a </w:t>
       </w:r>
       <w:proofErr w:type="spellStart"/>
       <w:r>
-        <w:t>jumpered</w:t>
+        <w:t>multimeter</w:t>
       </w:r>
       <w:proofErr w:type="spellEnd"/>
       <w:r>
-        <w:t xml:space="preserve"> together. Prior to inserting the jumpers though, each element can be tested individually, and if one doesn’t work it can be bypassed by an off the shelf compatible component.</w:t>
-      </w:r>
-    </w:p>
-    <w:p/>
-    <w:p/>
-    <w:p/>
-    <w:p/>
-    <w:p/>
-    <w:p/>
-    <w:p/>
-    <w:p/>
-    <w:p/>
-    <w:p/>
-    <w:p/>
-    <w:p/>
-    <w:p>
-      <w:r>
-        <w:t>As such, our testing procedure involves individually testing each component, then inserting jumpers, then one final test on the entire system.</w:t>
-      </w:r>
-      <w:r>
-        <w:t xml:space="preserve"> Each test assumes that all previous tests have passed, or that a suitable bypass has been found.</w:t>
-      </w:r>
-    </w:p>
-    <w:p>
+        <w:t xml:space="preserve"> to measure the resistance between pin </w:t>
+      </w:r>
+      <w:r>
+        <w:t>39 and power. It should be ~50K.</w:t>
+      </w:r>
+      <w:r>
+        <w:t xml:space="preserve"> </w:t>
+      </w:r>
+      <w:r>
+        <w:t xml:space="preserve"> Assuming this passes, you may now jumper pins 39 to 40.</w:t>
+      </w:r>
+    </w:p>
+    <w:p>
+      <w:r>
+        <w:t>TEST</w:t>
+      </w:r>
+      <w:r>
+        <w:t xml:space="preserve"> </w:t>
+      </w:r>
+      <w:r>
+        <w:t>2: on chip resistor 2</w:t>
+      </w:r>
+      <w:r>
+        <w:t xml:space="preserve"> (current source)</w:t>
+      </w:r>
+      <w:r>
+        <w:t xml:space="preserve">. </w:t>
+      </w:r>
+      <w:r>
+        <w:t>Measure</w:t>
+      </w:r>
+      <w:r>
+        <w:t xml:space="preserve"> the resistance between pin</w:t>
+      </w:r>
+      <w:r>
+        <w:t xml:space="preserve"> 22 and ground. It should be ~ 50k.</w:t>
+      </w:r>
+    </w:p>
+    <w:p>
+      <w:r>
+        <w:t>TEST</w:t>
+      </w:r>
+      <w:r>
+        <w:t xml:space="preserve"> </w:t>
+      </w:r>
+      <w:r>
+        <w:t xml:space="preserve">3: on chip resistor 3 (amplifier). </w:t>
+      </w:r>
+      <w:r>
+        <w:t>Measure</w:t>
+      </w:r>
+      <w:r>
+        <w:t xml:space="preserve"> the resistance between pin 2</w:t>
+      </w:r>
+      <w:r>
+        <w:t>8 and 7. It should be ~ 200k.</w:t>
+      </w:r>
+    </w:p>
+    <w:p>
+      <w:r>
+        <w:t>TEST</w:t>
+      </w:r>
+      <w:r>
+        <w:t xml:space="preserve"> 4</w:t>
+      </w:r>
+      <w:r>
+        <w:t>: o</w:t>
+      </w:r>
+      <w:r>
+        <w:t>n chip resistor 3 (amplifier). M</w:t>
+      </w:r>
+      <w:r>
+        <w:t>easu</w:t>
+      </w:r>
+      <w:r>
+        <w:t>re the resistance between pin 28 and gnd. It should be ~ 200k. Y</w:t>
+      </w:r>
+      <w:r>
+        <w:t>ou can now jumper 2</w:t>
+      </w:r>
+      <w:r>
+        <w:t>8</w:t>
+      </w:r>
+      <w:r>
+        <w:t xml:space="preserve"> to 27</w:t>
+      </w:r>
+    </w:p>
+    <w:p>
+      <w:r>
+        <w:t>TEST</w:t>
+      </w:r>
+      <w:r>
+        <w:t xml:space="preserve"> 5</w:t>
+      </w:r>
+      <w:r>
+        <w:t xml:space="preserve">: the DAC. Apply power to the chip. Use a microcontroller or digital logic generator to provide binary counting </w:t>
+      </w:r>
+      <w:r>
+        <w:t>logic on pins 1,</w:t>
+      </w:r>
+      <w:r>
+        <w:t xml:space="preserve"> </w:t>
+      </w:r>
+      <w:r>
+        <w:t xml:space="preserve">2, and 3. Use an oscilloscope to measure the voltage on pin 10. It should count 8 discrete binary steps. They will not </w:t>
+      </w:r>
+      <w:r>
+        <w:t>necessarily</w:t>
+      </w:r>
+      <w:r>
+        <w:t xml:space="preserve"> reach 5V. </w:t>
+      </w:r>
+      <w:r>
+        <w:t>Upper</w:t>
+      </w:r>
+      <w:r>
+        <w:t xml:space="preserve"> voltage depends on the resistor value.</w:t>
+      </w:r>
+    </w:p>
+    <w:p>
+      <w:r>
+        <w:t>TEST 6</w:t>
+      </w:r>
+      <w:r>
+        <w:t>: current source. Tie an external resistor (</w:t>
+      </w:r>
+      <w:r>
+        <w:t>50k</w:t>
+      </w:r>
+      <w:r>
+        <w:t xml:space="preserve">) from pin 21 to ground. Measure the current through this resistor. Current should be ~100 </w:t>
+      </w:r>
+      <w:proofErr w:type="spellStart"/>
+      <w:r>
+        <w:t>uA</w:t>
+      </w:r>
+      <w:proofErr w:type="spellEnd"/>
+      <w:r>
+        <w:t>. Assuming both this test and test 2 pass, you may now Jumper pins 21 to pins 22.</w:t>
+      </w:r>
+    </w:p>
+    <w:p>
+      <w:r>
+        <w:t>TEST 7</w:t>
+      </w:r>
+      <w:r>
+        <w:t>: Op amp. Apply a voltage to pin 9 (~2.5V). Sweep the voltage on pin 8 around the voltage on pin 9 and verify that the behavior of an op amp is seen</w:t>
+      </w:r>
+      <w:r>
+        <w:t xml:space="preserve"> (output is pin 11)</w:t>
+      </w:r>
+      <w:r>
+        <w:t>.</w:t>
+      </w:r>
+      <w:r>
+        <w:t xml:space="preserve"> Assuming both the op amp and DAC passed tests, you may now jumper pins 10 and 9.</w:t>
+      </w:r>
+    </w:p>
+    <w:p>
+      <w:r>
+        <w:t>TEST 8</w:t>
+      </w:r>
+      <w:r>
+        <w:t>: OR gate. Apply a digital logic signal to pins 12 and 4. Read the voltage on pin13 and verify that the truth table of an OR gate is accurately represented. Jumper pins 11 and 12.</w:t>
+      </w:r>
+    </w:p>
+    <w:p>
+      <w:r>
+        <w:t>TEST</w:t>
+      </w:r>
+      <w:r>
+        <w:t xml:space="preserve"> 9</w:t>
+      </w:r>
+      <w:r>
+        <w:t xml:space="preserve">: amp. Apply a smallish amplitude (1V </w:t>
+      </w:r>
+      <w:proofErr w:type="spellStart"/>
+      <w:r>
+        <w:t>pk-pk</w:t>
+      </w:r>
+      <w:proofErr w:type="spellEnd"/>
+      <w:r>
+        <w:t xml:space="preserve">) sine wave on pin 6. </w:t>
+      </w:r>
+      <w:proofErr w:type="gramStart"/>
+      <w:r>
+        <w:t>Measure voltage on pin 7.</w:t>
+      </w:r>
+      <w:proofErr w:type="gramEnd"/>
+      <w:r>
+        <w:t xml:space="preserve"> Verify that the input waveform is amplified by a factor of 2. </w:t>
+      </w:r>
+      <w:r>
+        <w:t xml:space="preserve">Note that for low voltages, the amplification factor may be slightly smaller. </w:t>
+      </w:r>
+      <w:r>
+        <w:t>Assuming this test is passed, tie pins 7 and 8.</w:t>
+      </w:r>
+    </w:p>
+    <w:p>
+      <w:r>
+        <w:t>TEST</w:t>
+      </w:r>
+      <w:r>
+        <w:t xml:space="preserve"> 10</w:t>
+      </w:r>
+      <w:r>
+        <w:t>: full system test. Apply a small voltage analog signal on pin 6. Apply a digital binary input on pins 1</w:t>
+      </w:r>
+      <w:proofErr w:type="gramStart"/>
+      <w:r>
+        <w:t>,2</w:t>
+      </w:r>
+      <w:proofErr w:type="gramEnd"/>
+      <w:r>
+        <w:t>, and 3. Apply a digital low on pin 4. Read the digital state of pin 13. Increase the voltage on pin 6 until it ‘trips’ (digital state on pin 13 becomes high). Reset the state of pin 13 by raising pin 4 high, then returning pin 4 low. Repeat this test multiple times. The trip voltage should be consistent. It should also be linearly controllable via pins 1</w:t>
+      </w:r>
+      <w:proofErr w:type="gramStart"/>
+      <w:r>
+        <w:t>,2</w:t>
+      </w:r>
+      <w:proofErr w:type="gramEnd"/>
+      <w:r>
+        <w:t>, and 3.</w:t>
+      </w:r>
+    </w:p>
+    <w:p>
+      <w:r>
+        <w:t>TEST</w:t>
+      </w:r>
+      <w:r>
+        <w:t xml:space="preserve"> 11</w:t>
+      </w:r>
+      <w:r>
+        <w:t>: high voltage robustness. Apply a higher voltage (20-50V) on pin 6. Remove the voltage and repeat the previous test to verify that nothing has broken.</w:t>
+      </w:r>
+    </w:p>
+    <w:p>
+      <w:r>
+        <w:t>TEST</w:t>
+      </w:r>
+      <w:r>
+        <w:t xml:space="preserve"> 12</w:t>
+      </w:r>
+      <w:r>
+        <w:t xml:space="preserve">: practical application. Set up a power </w:t>
+      </w:r>
+      <w:proofErr w:type="spellStart"/>
+      <w:r>
+        <w:t>mosfet</w:t>
+      </w:r>
+      <w:proofErr w:type="spellEnd"/>
+      <w:r>
+        <w:t xml:space="preserve"> as a low side switch with a variable load. Either drive the gate with pin 13 (if the gate can be driven by 5V), or use pin 13 as a logic signal for a gate </w:t>
+      </w:r>
       <w:r>
         <w:lastRenderedPageBreak/>
-        <w:t>TEST1: on chip resistor</w:t>
-      </w:r>
-      <w:r>
-        <w:t xml:space="preserve"> (DAC)</w:t>
-      </w:r>
-      <w:r>
-        <w:t xml:space="preserve">. Use a </w:t>
+        <w:t xml:space="preserve">driver. Tie the </w:t>
+      </w:r>
+      <w:r>
+        <w:t>drain</w:t>
+      </w:r>
+      <w:r>
+        <w:t xml:space="preserve"> to pin 6. Apply a digital signal on pins 1,</w:t>
+      </w:r>
+      <w:r>
+        <w:t xml:space="preserve"> </w:t>
+      </w:r>
+      <w:r>
+        <w:t>2,</w:t>
+      </w:r>
+      <w:r>
+        <w:t xml:space="preserve"> 3. See if you can increase</w:t>
+      </w:r>
+      <w:r>
+        <w:t xml:space="preserve"> the load to the point where the FET shuts off. Use pin 4 to turn it back on.</w:t>
+      </w:r>
+    </w:p>
+    <w:p/>
+    <w:p>
+      <w:r>
+        <w:t>Final Notes: Easter Eggs</w:t>
+      </w:r>
+      <w:r>
+        <w:t xml:space="preserve"> (additional things on our chip worth testing for fun)</w:t>
+      </w:r>
+    </w:p>
+    <w:p>
+      <w:r>
+        <w:t>TEST 13:</w:t>
+      </w:r>
+      <w:r>
+        <w:t xml:space="preserve"> High voltage </w:t>
       </w:r>
       <w:proofErr w:type="spellStart"/>
-      <w:r>
-        <w:t>multimeter</w:t>
+      <w:proofErr w:type="gramStart"/>
+      <w:r>
+        <w:t>fet</w:t>
       </w:r>
       <w:proofErr w:type="spellEnd"/>
-      <w:r>
-        <w:t xml:space="preserve"> to measure the resistance between pin 29 and power (</w:t>
-      </w:r>
+      <w:proofErr w:type="gramEnd"/>
+      <w:r>
+        <w:t xml:space="preserve"> (maybe). There may be a high voltage </w:t>
+      </w:r>
+      <w:proofErr w:type="spellStart"/>
       <w:proofErr w:type="gramStart"/>
       <w:r>
-        <w:t>pin ??</w:t>
-      </w:r>
+        <w:t>fet</w:t>
+      </w:r>
+      <w:proofErr w:type="spellEnd"/>
       <w:proofErr w:type="gramEnd"/>
       <w:r>
-        <w:t xml:space="preserve">). It should be ~50K?? </w:t>
-      </w:r>
-    </w:p>
-    <w:p>
-      <w:r>
-        <w:t>TEST2: on chip resistor 2</w:t>
-      </w:r>
-      <w:r>
-        <w:t xml:space="preserve"> (current source)</w:t>
-      </w:r>
-      <w:r>
-        <w:t xml:space="preserve">. </w:t>
-      </w:r>
-      <w:proofErr w:type="gramStart"/>
-      <w:r>
-        <w:t>measure</w:t>
-      </w:r>
-      <w:proofErr w:type="gramEnd"/>
-      <w:r>
-        <w:t xml:space="preserve"> the resistance between pin 22 and ground. It should be ~ 100k??</w:t>
-      </w:r>
-    </w:p>
-    <w:p>
-      <w:r>
-        <w:t xml:space="preserve">TEST3: on chip resistor 3 (amplifier). </w:t>
-      </w:r>
-      <w:proofErr w:type="gramStart"/>
-      <w:r>
-        <w:t>measure</w:t>
-      </w:r>
-      <w:proofErr w:type="gramEnd"/>
-      <w:r>
-        <w:t xml:space="preserve"> the resistance between pin 21 and 7. It should be ~ 100k??</w:t>
-      </w:r>
-    </w:p>
-    <w:p>
-      <w:r>
-        <w:t xml:space="preserve">TEST3: on chip resistor 3 (amplifier). </w:t>
-      </w:r>
-      <w:proofErr w:type="gramStart"/>
-      <w:r>
-        <w:t>measure</w:t>
-      </w:r>
-      <w:proofErr w:type="gramEnd"/>
-      <w:r>
-        <w:t xml:space="preserve"> the resistance between pin 21 and gnd. It should be ~ 100k</w:t>
-      </w:r>
-      <w:proofErr w:type="gramStart"/>
-      <w:r>
-        <w:t>??.</w:t>
-      </w:r>
-      <w:proofErr w:type="gramEnd"/>
-      <w:r>
-        <w:t xml:space="preserve"> </w:t>
-      </w:r>
-      <w:proofErr w:type="gramStart"/>
-      <w:r>
-        <w:t>you</w:t>
-      </w:r>
-      <w:proofErr w:type="gramEnd"/>
-      <w:r>
-        <w:t xml:space="preserve"> can now jumper 21 to 27</w:t>
-      </w:r>
-    </w:p>
-    <w:p>
-      <w:r>
-        <w:t xml:space="preserve">TEST1: the DAC. </w:t>
-      </w:r>
-      <w:r>
-        <w:t xml:space="preserve">Jumper pin 29 to pin 23. Use an external resistor between pin 23 and power if TEST1 failed. </w:t>
-      </w:r>
-      <w:r>
-        <w:t xml:space="preserve">Apply power to the chip. Use a microcontroller or digital logic generator to provide binary counting </w:t>
-      </w:r>
-      <w:r>
-        <w:t>logic on pins 1</w:t>
-      </w:r>
-      <w:proofErr w:type="gramStart"/>
-      <w:r>
-        <w:t>,2</w:t>
-      </w:r>
-      <w:proofErr w:type="gramEnd"/>
-      <w:r>
-        <w:t xml:space="preserve">, and 3. Use an oscilloscope to measure the voltage on pin 10. It should count 8 discrete binary steps. They will not </w:t>
-      </w:r>
-      <w:proofErr w:type="spellStart"/>
-      <w:r>
-        <w:t>neccissarily</w:t>
-      </w:r>
-      <w:proofErr w:type="spellEnd"/>
-      <w:r>
-        <w:t xml:space="preserve"> reach 5V. </w:t>
-      </w:r>
-      <w:proofErr w:type="gramStart"/>
-      <w:r>
-        <w:t>upper</w:t>
-      </w:r>
-      <w:proofErr w:type="gramEnd"/>
-      <w:r>
-        <w:t xml:space="preserve"> voltage depends on the resistor value.</w:t>
-      </w:r>
-    </w:p>
-    <w:p>
-      <w:r>
-        <w:t xml:space="preserve">TEST3: Op amp. Apply a voltage to pin 9 (~2.5V). </w:t>
-      </w:r>
-      <w:proofErr w:type="gramStart"/>
-      <w:r>
-        <w:t>apply</w:t>
-      </w:r>
-      <w:proofErr w:type="gramEnd"/>
-      <w:r>
-        <w:t xml:space="preserve"> a current on pin 7 (~100uA). Sweep the voltage on pin 8 around the voltage on pin 9 and verify that the behavior of an op amp is seen.</w:t>
-      </w:r>
-      <w:r>
-        <w:t xml:space="preserve"> Assuming both the op amp and DAC passed tests, you may now jumper pins 10 and 9.</w:t>
-      </w:r>
-    </w:p>
-    <w:p>
-      <w:r>
-        <w:t xml:space="preserve">TEST4: current source. Tie an external resistor (~100K) from pin 21 to ground. Measure the current through this resistor. Current should be ~100 </w:t>
-      </w:r>
-      <w:proofErr w:type="spellStart"/>
-      <w:r>
-        <w:t>uA</w:t>
-      </w:r>
-      <w:proofErr w:type="spellEnd"/>
-      <w:r>
-        <w:t>. Assuming both this test and test 2 pass, you may now Jumper pins 21 to pins 22.</w:t>
-      </w:r>
-    </w:p>
-    <w:p>
-      <w:r>
-        <w:t xml:space="preserve">TEST5: current mirror. Tie pins 17 </w:t>
-      </w:r>
-      <w:proofErr w:type="gramStart"/>
-      <w:r>
-        <w:t>and ??</w:t>
-      </w:r>
-      <w:proofErr w:type="gramEnd"/>
-      <w:r>
-        <w:t xml:space="preserve"> </w:t>
-      </w:r>
-      <w:proofErr w:type="gramStart"/>
-      <w:r>
-        <w:t>to</w:t>
-      </w:r>
-      <w:proofErr w:type="gramEnd"/>
-      <w:r>
-        <w:t xml:space="preserve"> ground through </w:t>
-      </w:r>
-      <w:r>
-        <w:t xml:space="preserve">two </w:t>
-      </w:r>
-      <w:proofErr w:type="spellStart"/>
-      <w:r>
-        <w:t>seperate</w:t>
-      </w:r>
-      <w:proofErr w:type="spellEnd"/>
-      <w:r>
-        <w:t xml:space="preserve"> resistor</w:t>
-      </w:r>
-      <w:r>
-        <w:t>s</w:t>
-      </w:r>
-      <w:r>
-        <w:t>. Measure the current through the resistor</w:t>
-      </w:r>
-      <w:r>
-        <w:t>s</w:t>
-      </w:r>
-      <w:r>
-        <w:t xml:space="preserve">. </w:t>
-      </w:r>
-      <w:proofErr w:type="gramStart"/>
-      <w:r>
-        <w:t>they</w:t>
-      </w:r>
-      <w:proofErr w:type="gramEnd"/>
-      <w:r>
-        <w:t xml:space="preserve"> should be close to 100uA. Assuming both </w:t>
-      </w:r>
-      <w:r>
-        <w:t xml:space="preserve">are close, you may now jumper 17 </w:t>
-      </w:r>
-      <w:proofErr w:type="gramStart"/>
-      <w:r>
-        <w:t>to ??</w:t>
-      </w:r>
-      <w:proofErr w:type="gramEnd"/>
-      <w:r>
-        <w:t xml:space="preserve"> </w:t>
-      </w:r>
-      <w:proofErr w:type="gramStart"/>
-      <w:r>
-        <w:t>and ??</w:t>
-      </w:r>
-      <w:proofErr w:type="gramEnd"/>
-      <w:r>
-        <w:t xml:space="preserve"> </w:t>
-      </w:r>
-      <w:proofErr w:type="gramStart"/>
-      <w:r>
-        <w:t>to</w:t>
-      </w:r>
-      <w:proofErr w:type="gramEnd"/>
-      <w:r>
-        <w:t xml:space="preserve"> 7.</w:t>
-      </w:r>
-    </w:p>
-    <w:p>
-      <w:r>
-        <w:t>TEST6: OR gate. Apply a digital logic signal to pins 12 and 4. Read the voltage on pin13 and verify that the truth table of an OR gate is accurately represented. Jumper pins 11 and 12.</w:t>
-      </w:r>
-    </w:p>
-    <w:p>
-      <w:r>
-        <w:t xml:space="preserve">TEST: amp. Apply a smallish amplitude (1V </w:t>
-      </w:r>
-      <w:proofErr w:type="spellStart"/>
-      <w:r>
-        <w:t>pk-pk</w:t>
-      </w:r>
-      <w:proofErr w:type="spellEnd"/>
-      <w:r>
-        <w:t xml:space="preserve">) sine wave on pin 6. </w:t>
-      </w:r>
-      <w:proofErr w:type="gramStart"/>
-      <w:r>
-        <w:t>Measure voltage on pin 7.</w:t>
-      </w:r>
-      <w:proofErr w:type="gramEnd"/>
-      <w:r>
-        <w:t xml:space="preserve"> Verify that the input waveform is amplified by a factor of 2. Assuming this test is passed, tie pins 7 and 8.</w:t>
-      </w:r>
-    </w:p>
-    <w:p>
-      <w:r>
-        <w:t>TEST: full system test. Apply a small voltage analog signal on pin 6. Apply a digital binary input on pins 1</w:t>
-      </w:r>
-      <w:proofErr w:type="gramStart"/>
-      <w:r>
-        <w:t>,2</w:t>
-      </w:r>
-      <w:proofErr w:type="gramEnd"/>
-      <w:r>
-        <w:t>, and 3. Apply a digital low on pin 4. Read the digital state of pin 13. Increase the voltage on pin 6 until it ‘trips’ (digital state on pin 13 becomes high). Reset the state of pin 13 by raising pin 4 high, then returning pin 4 low. Repeat this test multiple times. The trip voltage should be consistent. It should also be linearly controllable via pins 1</w:t>
-      </w:r>
-      <w:proofErr w:type="gramStart"/>
-      <w:r>
-        <w:t>,2</w:t>
-      </w:r>
-      <w:proofErr w:type="gramEnd"/>
-      <w:r>
-        <w:t>, and 3.</w:t>
-      </w:r>
-    </w:p>
-    <w:p>
-      <w:r>
-        <w:t>TEST: high voltage robustness. Apply a higher voltage (20-50V) on pin 6. Remove the voltage and repeat the previous test to verify that nothing has broken.</w:t>
-      </w:r>
-    </w:p>
-    <w:p>
-      <w:r>
-        <w:t xml:space="preserve">TEST: practical application. Set up a power </w:t>
-      </w:r>
-      <w:proofErr w:type="spellStart"/>
-      <w:r>
-        <w:t>mosfet</w:t>
-      </w:r>
-      <w:proofErr w:type="spellEnd"/>
-      <w:r>
-        <w:t xml:space="preserve"> as a low side switch with a variable load. Either drive the gate with pin 13 (if the gate can be driven by 5V), or use pin 13 as a logic signal for a gate driver. Tie </w:t>
-      </w:r>
-      <w:r>
-        <w:lastRenderedPageBreak/>
-        <w:t>the source to pin 6. Apply a digital signal on pins 1</w:t>
-      </w:r>
-      <w:proofErr w:type="gramStart"/>
-      <w:r>
-        <w:t>,2,3</w:t>
-      </w:r>
-      <w:proofErr w:type="gramEnd"/>
-      <w:r>
-        <w:t>. See if you can decrease the load to the point where the FET shuts off. Use pin 4 to turn it back on.</w:t>
-      </w:r>
-    </w:p>
-    <w:p/>
-    <w:p>
-      <w:r>
-        <w:t>Final Notes: Easter Eggs</w:t>
+        <w:t xml:space="preserve"> that can be characterized.</w:t>
+      </w:r>
+    </w:p>
+    <w:p>
+      <w:r>
+        <w:t>TEST 14</w:t>
+      </w:r>
+      <w:r>
+        <w:t xml:space="preserve">: Fuse. </w:t>
+      </w:r>
+      <w:r>
+        <w:t xml:space="preserve">A short metal trace connects pins </w:t>
+      </w:r>
+      <w:r>
+        <w:t>34 and 36</w:t>
       </w:r>
       <w:bookmarkStart w:id="0" w:name="_GoBack"/>
       <w:bookmarkEnd w:id="0"/>
-    </w:p>
-    <w:p>
-      <w:r>
-        <w:t xml:space="preserve">TEST???? High voltage </w:t>
-      </w:r>
-      <w:proofErr w:type="spellStart"/>
+      <w:r>
+        <w:t xml:space="preserve">, designed to operate as a single use fuse. </w:t>
+      </w:r>
+      <w:r>
+        <w:t>Put a current between pins 14 and 16. Increase current until the current stops (circuit becomes open). Record this current level. Feel free to test if any other components on the chip were fried by repeating above tests. (</w:t>
+      </w:r>
       <w:proofErr w:type="gramStart"/>
       <w:r>
-        <w:t>fet</w:t>
-      </w:r>
-      <w:proofErr w:type="spellEnd"/>
+        <w:t>not</w:t>
+      </w:r>
       <w:proofErr w:type="gramEnd"/>
       <w:r>
-        <w:t>??</w:t>
-      </w:r>
-    </w:p>
-    <w:p>
-      <w:r>
-        <w:t>TESTXX: Fuse. Put a current between pins 14 and 16. Increase current until the current stops (circuit becomes open). Record this current level. Feel free to test if any other components on the chip were fried by repeating above tests. (</w:t>
-      </w:r>
-      <w:proofErr w:type="gramStart"/>
-      <w:r>
-        <w:t>not</w:t>
-      </w:r>
-      <w:proofErr w:type="gramEnd"/>
-      <w:r>
         <w:t xml:space="preserve"> required)</w:t>
       </w:r>
     </w:p>
     <w:p>
       <w:r>
-        <w:t>TESTXX: Inductor</w:t>
+        <w:t>TEST 15</w:t>
+      </w:r>
+      <w:r>
+        <w:t>: Inductor</w:t>
+      </w:r>
+      <w:r>
+        <w:t>. A large spiral of metal3 was included because we had no other use for metal 3. Feel free to test the trace for both resistance (which may be considerable) and inductance (which is probably small, but hopefully measurable), as well as capacitance (hopefully not large enough to matter).</w:t>
       </w:r>
     </w:p>
     <w:sectPr>

</xml_diff>